<commit_message>
updated Quota_Visualisierer.py, Documentation still not up to date.
</commit_message>
<xml_diff>
--- a/Quotavisualisierung/User_Visualization_Documentation_draft.docx
+++ b/Quotavisualisierung/User_Visualization_Documentation_draft.docx
@@ -8,8 +8,6 @@
           <w:lang w:val="en-US"/>
         </w:rPr>
       </w:pPr>
-      <w:bookmarkStart w:id="0" w:name="_GoBack"/>
-      <w:bookmarkEnd w:id="0"/>
       <w:r>
         <w:rPr>
           <w:lang w:val="en-US"/>
@@ -118,31 +116,7 @@
         <w:rPr>
           <w:lang w:val="en-US"/>
         </w:rPr>
-        <w:t xml:space="preserve">) over the course of time. Each </w:t>
-      </w:r>
-      <w:r>
-        <w:rPr>
-          <w:lang w:val="en-US"/>
-        </w:rPr>
-        <w:t xml:space="preserve">segment represents a Month, during which the consumption is evaluated. A red highlight is the result of a monthly consumption of more than 150% of the designated </w:t>
-      </w:r>
-      <w:r>
-        <w:rPr>
-          <w:lang w:val="en-US"/>
-        </w:rPr>
-        <w:t>Quota.</w:t>
-      </w:r>
-      <w:r>
-        <w:rPr>
-          <w:lang w:val="en-US"/>
-        </w:rPr>
-        <w:t xml:space="preserve"> The colors orange, dark green and light green are each representative of 150% to </w:t>
-      </w:r>
-      <w:r>
-        <w:rPr>
-          <w:lang w:val="en-US"/>
-        </w:rPr>
-        <w:t>110%, 110% to 70% and below 70%.</w:t>
+        <w:t xml:space="preserve">) over the course of time. </w:t>
       </w:r>
     </w:p>
     <w:p>
@@ -155,63 +129,63 @@
         <w:rPr>
           <w:lang w:val="en-US"/>
         </w:rPr>
-        <w:t xml:space="preserve">The grey graph signifies the occupied </w:t>
+        <w:t xml:space="preserve">The X-axis represents the </w:t>
+      </w:r>
+      <w:r>
+        <w:rPr>
+          <w:lang w:val="en-US"/>
+        </w:rPr>
+        <w:t>job’s d</w:t>
+      </w:r>
+      <w:r>
+        <w:rPr>
+          <w:lang w:val="en-US"/>
+        </w:rPr>
+        <w:t xml:space="preserve">ate, while the Y-axis indicates the accumulated </w:t>
       </w:r>
       <w:proofErr w:type="spellStart"/>
       <w:r>
         <w:rPr>
           <w:lang w:val="en-US"/>
         </w:rPr>
-        <w:t>corehours</w:t>
+        <w:t>CPU</w:t>
+      </w:r>
+      <w:r>
+        <w:rPr>
+          <w:lang w:val="en-US"/>
+        </w:rPr>
+        <w:t>hours</w:t>
       </w:r>
       <w:proofErr w:type="spellEnd"/>
       <w:r>
         <w:rPr>
           <w:lang w:val="en-US"/>
         </w:rPr>
-        <w:t xml:space="preserve">, to the same effect, the yellow one does for the used </w:t>
-      </w:r>
-      <w:proofErr w:type="spellStart"/>
-      <w:r>
-        <w:rPr>
-          <w:lang w:val="en-US"/>
-        </w:rPr>
-        <w:t>corehours</w:t>
-      </w:r>
-      <w:proofErr w:type="spellEnd"/>
-      <w:r>
-        <w:rPr>
-          <w:lang w:val="en-US"/>
-        </w:rPr>
-        <w:t>.</w:t>
-      </w:r>
-      <w:r>
-        <w:rPr>
-          <w:lang w:val="en-US"/>
-        </w:rPr>
-        <w:br/>
-        <w:t>The higher lower the distance between the graphs is, the lower the efficiency of the project.</w:t>
-      </w:r>
-      <w:r>
-        <w:rPr>
-          <w:lang w:val="en-US"/>
-        </w:rPr>
-        <w:br/>
-        <w:t xml:space="preserve">A black graph visualizes the remaining </w:t>
-      </w:r>
-      <w:proofErr w:type="spellStart"/>
-      <w:r>
-        <w:rPr>
-          <w:lang w:val="en-US"/>
-        </w:rPr>
-        <w:t>Corehours</w:t>
-      </w:r>
-      <w:proofErr w:type="spellEnd"/>
-      <w:r>
-        <w:rPr>
-          <w:lang w:val="en-US"/>
-        </w:rPr>
-        <w:t xml:space="preserve"> for the project.</w:t>
+        <w:t xml:space="preserve">. </w:t>
+      </w:r>
+      <w:r>
+        <w:rPr>
+          <w:lang w:val="en-US"/>
+        </w:rPr>
+        <w:t xml:space="preserve">Each </w:t>
+      </w:r>
+      <w:r>
+        <w:rPr>
+          <w:lang w:val="en-US"/>
+        </w:rPr>
+        <w:t xml:space="preserve">segment represents a Month, during which the consumption is evaluated. </w:t>
+      </w:r>
+      <w:r>
+        <w:rPr>
+          <w:lang w:val="en-US"/>
+        </w:rPr>
+        <w:t>Each bar is highlighted</w:t>
+      </w:r>
+      <w:r>
+        <w:rPr>
+          <w:lang w:val="en-US"/>
+        </w:rPr>
+        <w:t xml:space="preserve"> in a color corresponding to how much of the monthly quota was occupied.</w:t>
       </w:r>
     </w:p>
     <w:p>
@@ -220,6 +194,66 @@
           <w:lang w:val="en-US"/>
         </w:rPr>
       </w:pPr>
+      <w:r>
+        <w:rPr>
+          <w:lang w:val="en-US"/>
+        </w:rPr>
+        <w:t xml:space="preserve">The grey graph signifies the occupied </w:t>
+      </w:r>
+      <w:proofErr w:type="spellStart"/>
+      <w:r>
+        <w:rPr>
+          <w:lang w:val="en-US"/>
+        </w:rPr>
+        <w:t>corehours</w:t>
+      </w:r>
+      <w:proofErr w:type="spellEnd"/>
+      <w:r>
+        <w:rPr>
+          <w:lang w:val="en-US"/>
+        </w:rPr>
+        <w:t xml:space="preserve">, to the same effect, the yellow one does for the used </w:t>
+      </w:r>
+      <w:proofErr w:type="spellStart"/>
+      <w:r>
+        <w:rPr>
+          <w:lang w:val="en-US"/>
+        </w:rPr>
+        <w:t>corehours</w:t>
+      </w:r>
+      <w:proofErr w:type="spellEnd"/>
+      <w:r>
+        <w:rPr>
+          <w:lang w:val="en-US"/>
+        </w:rPr>
+        <w:t>.</w:t>
+      </w:r>
+      <w:r>
+        <w:rPr>
+          <w:lang w:val="en-US"/>
+        </w:rPr>
+        <w:br/>
+      </w:r>
+      <w:r>
+        <w:rPr>
+          <w:lang w:val="en-US"/>
+        </w:rPr>
+        <w:t xml:space="preserve">The Quotient between used to occupied </w:t>
+      </w:r>
+      <w:proofErr w:type="spellStart"/>
+      <w:r>
+        <w:rPr>
+          <w:lang w:val="en-US"/>
+        </w:rPr>
+        <w:t>cpuhours</w:t>
+      </w:r>
+      <w:proofErr w:type="spellEnd"/>
+      <w:r>
+        <w:rPr>
+          <w:lang w:val="en-US"/>
+        </w:rPr>
+        <w:t xml:space="preserve"> is the overall Efficiency.</w:t>
+      </w:r>
     </w:p>
     <w:p>
       <w:pPr>
@@ -231,31 +265,33 @@
         <w:rPr>
           <w:lang w:val="en-US"/>
         </w:rPr>
-        <w:t>The Second graph shows the efficiency of every job (purple</w:t>
-      </w:r>
-      <w:r>
-        <w:rPr>
-          <w:lang w:val="en-US"/>
-        </w:rPr>
-        <w:t>, 65% transparent</w:t>
-      </w:r>
-      <w:r>
-        <w:rPr>
-          <w:lang w:val="en-US"/>
-        </w:rPr>
-        <w:t>) and the average Efficiency per day (red</w:t>
-      </w:r>
-      <w:r>
-        <w:rPr>
-          <w:lang w:val="en-US"/>
-        </w:rPr>
-        <w:t>, 35% transparent</w:t>
-      </w:r>
-      <w:r>
-        <w:rPr>
-          <w:lang w:val="en-US"/>
-        </w:rPr>
-        <w:t>).</w:t>
+        <w:t xml:space="preserve">The Second </w:t>
+      </w:r>
+      <w:r>
+        <w:rPr>
+          <w:lang w:val="en-US"/>
+        </w:rPr>
+        <w:t xml:space="preserve">displays a purple dot for </w:t>
+      </w:r>
+      <w:r>
+        <w:rPr>
+          <w:lang w:val="en-US"/>
+        </w:rPr>
+        <w:t>the efficiency of every job an</w:t>
+      </w:r>
+      <w:r>
+        <w:rPr>
+          <w:lang w:val="en-US"/>
+        </w:rPr>
+        <w:t>d a red dot for the average Efficiency per day</w:t>
+      </w:r>
+      <w:bookmarkStart w:id="0" w:name="_GoBack"/>
+      <w:bookmarkEnd w:id="0"/>
+      <w:r>
+        <w:rPr>
+          <w:lang w:val="en-US"/>
+        </w:rPr>
+        <w:t>.</w:t>
       </w:r>
     </w:p>
     <w:p>
@@ -268,7 +304,19 @@
         <w:rPr>
           <w:lang w:val="en-US"/>
         </w:rPr>
-        <w:t>Only days, where Jobs were finished will be displayed.</w:t>
+        <w:t xml:space="preserve">Only days, </w:t>
+      </w:r>
+      <w:r>
+        <w:rPr>
+          <w:lang w:val="en-US"/>
+        </w:rPr>
+        <w:t>on which</w:t>
+      </w:r>
+      <w:r>
+        <w:rPr>
+          <w:lang w:val="en-US"/>
+        </w:rPr>
+        <w:t xml:space="preserve"> Jobs were finished will be displayed.</w:t>
       </w:r>
     </w:p>
     <w:p>

</xml_diff>

<commit_message>
modified Documentation fixed minor issue in QuotaVisualiserung
</commit_message>
<xml_diff>
--- a/Quotavisualisierung/User_Visualization_Documentation_draft.docx
+++ b/Quotavisualisierung/User_Visualization_Documentation_draft.docx
@@ -33,7 +33,19 @@
         <w:rPr>
           <w:lang w:val="en-US"/>
         </w:rPr>
-        <w:t xml:space="preserve">Every Document </w:t>
+        <w:t xml:space="preserve">Every </w:t>
+      </w:r>
+      <w:r>
+        <w:rPr>
+          <w:lang w:val="en-US"/>
+        </w:rPr>
+        <w:t>d</w:t>
+      </w:r>
+      <w:r>
+        <w:rPr>
+          <w:lang w:val="en-US"/>
+        </w:rPr>
+        <w:t xml:space="preserve">ocument </w:t>
       </w:r>
       <w:r>
         <w:rPr>
@@ -285,8 +297,6 @@
         </w:rPr>
         <w:t>d a red dot for the average Efficiency per day</w:t>
       </w:r>
-      <w:bookmarkStart w:id="0" w:name="_GoBack"/>
-      <w:bookmarkEnd w:id="0"/>
       <w:r>
         <w:rPr>
           <w:lang w:val="en-US"/>
@@ -318,6 +328,8 @@
         </w:rPr>
         <w:t xml:space="preserve"> Jobs were finished will be displayed.</w:t>
       </w:r>
+      <w:bookmarkStart w:id="0" w:name="_GoBack"/>
+      <w:bookmarkEnd w:id="0"/>
     </w:p>
     <w:p>
       <w:pPr>
@@ -325,6 +337,67 @@
           <w:lang w:val="en-US"/>
         </w:rPr>
       </w:pPr>
+    </w:p>
+    <w:p>
+      <w:pPr>
+        <w:rPr>
+          <w:lang w:val="en-US"/>
+        </w:rPr>
+      </w:pPr>
+      <w:r>
+        <w:rPr>
+          <w:noProof/>
+          <w:lang w:eastAsia="de-DE"/>
+        </w:rPr>
+        <w:drawing>
+          <wp:inline distT="0" distB="0" distL="0" distR="0" wp14:anchorId="6FBB6D0A" wp14:editId="04531458">
+            <wp:extent cx="5753100" cy="4732020"/>
+            <wp:effectExtent l="0" t="0" r="0" b="0"/>
+            <wp:docPr id="1" name="Grafik 1" descr="C:\Users\Sebastian\Desktop\codefights\example_documentation.PNG"/>
+            <wp:cNvGraphicFramePr>
+              <a:graphicFrameLocks xmlns:a="http://schemas.openxmlformats.org/drawingml/2006/main" noChangeAspect="1"/>
+            </wp:cNvGraphicFramePr>
+            <a:graphic xmlns:a="http://schemas.openxmlformats.org/drawingml/2006/main">
+              <a:graphicData uri="http://schemas.openxmlformats.org/drawingml/2006/picture">
+                <pic:pic xmlns:pic="http://schemas.openxmlformats.org/drawingml/2006/picture">
+                  <pic:nvPicPr>
+                    <pic:cNvPr id="0" name="Picture 1" descr="C:\Users\Sebastian\Desktop\codefights\example_documentation.PNG"/>
+                    <pic:cNvPicPr>
+                      <a:picLocks noChangeAspect="1" noChangeArrowheads="1"/>
+                    </pic:cNvPicPr>
+                  </pic:nvPicPr>
+                  <pic:blipFill>
+                    <a:blip r:embed="rId4">
+                      <a:extLst>
+                        <a:ext uri="{28A0092B-C50C-407E-A947-70E740481C1C}">
+                          <a14:useLocalDpi xmlns:a14="http://schemas.microsoft.com/office/drawing/2010/main" val="0"/>
+                        </a:ext>
+                      </a:extLst>
+                    </a:blip>
+                    <a:srcRect/>
+                    <a:stretch>
+                      <a:fillRect/>
+                    </a:stretch>
+                  </pic:blipFill>
+                  <pic:spPr bwMode="auto">
+                    <a:xfrm>
+                      <a:off x="0" y="0"/>
+                      <a:ext cx="5753100" cy="4732020"/>
+                    </a:xfrm>
+                    <a:prstGeom prst="rect">
+                      <a:avLst/>
+                    </a:prstGeom>
+                    <a:noFill/>
+                    <a:ln>
+                      <a:noFill/>
+                    </a:ln>
+                  </pic:spPr>
+                </pic:pic>
+              </a:graphicData>
+            </a:graphic>
+          </wp:inline>
+        </w:drawing>
+      </w:r>
     </w:p>
     <w:sectPr>
       <w:pgSz w:w="11906" w:h="16838"/>

</xml_diff>

<commit_message>
Refactored Parsing.py, Data_module.py, drawing.py to make main file more readable.
</commit_message>
<xml_diff>
--- a/Quotavisualisierung/User_Visualization_Documentation_draft.docx
+++ b/Quotavisualisierung/User_Visualization_Documentation_draft.docx
@@ -12,16 +12,8 @@
         <w:rPr>
           <w:lang w:val="en-US"/>
         </w:rPr>
-        <w:t>Efficiency-Graph-</w:t>
-      </w:r>
-      <w:proofErr w:type="spellStart"/>
-      <w:r>
-        <w:rPr>
-          <w:lang w:val="en-US"/>
-        </w:rPr>
-        <w:t>Visualisation</w:t>
-      </w:r>
-      <w:proofErr w:type="spellEnd"/>
+        <w:t>Efficiency-Graph-Visualisation</w:t>
+      </w:r>
     </w:p>
     <w:p>
       <w:pPr>
@@ -100,35 +92,7 @@
         <w:rPr>
           <w:lang w:val="en-US"/>
         </w:rPr>
-        <w:t xml:space="preserve">The upper part displays the used </w:t>
-      </w:r>
-      <w:proofErr w:type="spellStart"/>
-      <w:r>
-        <w:rPr>
-          <w:lang w:val="en-US"/>
-        </w:rPr>
-        <w:t>CPUtime</w:t>
-      </w:r>
-      <w:proofErr w:type="spellEnd"/>
-      <w:r>
-        <w:rPr>
-          <w:lang w:val="en-US"/>
-        </w:rPr>
-        <w:t xml:space="preserve"> (in </w:t>
-      </w:r>
-      <w:proofErr w:type="spellStart"/>
-      <w:r>
-        <w:rPr>
-          <w:lang w:val="en-US"/>
-        </w:rPr>
-        <w:t>CPUhours</w:t>
-      </w:r>
-      <w:proofErr w:type="spellEnd"/>
-      <w:r>
-        <w:rPr>
-          <w:lang w:val="en-US"/>
-        </w:rPr>
-        <w:t xml:space="preserve">) over the course of time. </w:t>
+        <w:t xml:space="preserve">The upper part displays the used CPUtime (in CPUhours) over the course of time. </w:t>
       </w:r>
     </w:p>
     <w:p>
@@ -155,7 +119,6 @@
         </w:rPr>
         <w:t xml:space="preserve">ate, while the Y-axis indicates the accumulated </w:t>
       </w:r>
-      <w:proofErr w:type="spellStart"/>
       <w:r>
         <w:rPr>
           <w:lang w:val="en-US"/>
@@ -166,14 +129,7 @@
         <w:rPr>
           <w:lang w:val="en-US"/>
         </w:rPr>
-        <w:t>hours</w:t>
-      </w:r>
-      <w:proofErr w:type="spellEnd"/>
-      <w:r>
-        <w:rPr>
-          <w:lang w:val="en-US"/>
-        </w:rPr>
-        <w:t xml:space="preserve">. </w:t>
+        <w:t xml:space="preserve">hours. </w:t>
       </w:r>
       <w:r>
         <w:rPr>
@@ -210,35 +166,7 @@
         <w:rPr>
           <w:lang w:val="en-US"/>
         </w:rPr>
-        <w:t xml:space="preserve">The grey graph signifies the occupied </w:t>
-      </w:r>
-      <w:proofErr w:type="spellStart"/>
-      <w:r>
-        <w:rPr>
-          <w:lang w:val="en-US"/>
-        </w:rPr>
-        <w:t>corehours</w:t>
-      </w:r>
-      <w:proofErr w:type="spellEnd"/>
-      <w:r>
-        <w:rPr>
-          <w:lang w:val="en-US"/>
-        </w:rPr>
-        <w:t xml:space="preserve">, to the same effect, the yellow one does for the used </w:t>
-      </w:r>
-      <w:proofErr w:type="spellStart"/>
-      <w:r>
-        <w:rPr>
-          <w:lang w:val="en-US"/>
-        </w:rPr>
-        <w:t>corehours</w:t>
-      </w:r>
-      <w:proofErr w:type="spellEnd"/>
-      <w:r>
-        <w:rPr>
-          <w:lang w:val="en-US"/>
-        </w:rPr>
-        <w:t>.</w:t>
+        <w:t>The grey graph signifies the occupied corehours, to the same effect, the yellow one does for the used corehours.</w:t>
       </w:r>
       <w:r>
         <w:rPr>
@@ -250,21 +178,7 @@
         <w:rPr>
           <w:lang w:val="en-US"/>
         </w:rPr>
-        <w:t xml:space="preserve">The Quotient between used to occupied </w:t>
-      </w:r>
-      <w:proofErr w:type="spellStart"/>
-      <w:r>
-        <w:rPr>
-          <w:lang w:val="en-US"/>
-        </w:rPr>
-        <w:t>cpuhours</w:t>
-      </w:r>
-      <w:proofErr w:type="spellEnd"/>
-      <w:r>
-        <w:rPr>
-          <w:lang w:val="en-US"/>
-        </w:rPr>
-        <w:t xml:space="preserve"> is the overall Efficiency.</w:t>
+        <w:t>The Quotient between used to occupied cpuhours is the overall Efficiency.</w:t>
       </w:r>
     </w:p>
     <w:p>
@@ -277,8 +191,28 @@
         <w:rPr>
           <w:lang w:val="en-US"/>
         </w:rPr>
-        <w:t xml:space="preserve">The Second </w:t>
-      </w:r>
+        <w:t xml:space="preserve">The </w:t>
+      </w:r>
+      <w:r>
+        <w:rPr>
+          <w:lang w:val="en-US"/>
+        </w:rPr>
+        <w:t>s</w:t>
+      </w:r>
+      <w:r>
+        <w:rPr>
+          <w:lang w:val="en-US"/>
+        </w:rPr>
+        <w:t xml:space="preserve">econd </w:t>
+      </w:r>
+      <w:r>
+        <w:rPr>
+          <w:lang w:val="en-US"/>
+        </w:rPr>
+        <w:t xml:space="preserve">one </w:t>
+      </w:r>
+      <w:bookmarkStart w:id="0" w:name="_GoBack"/>
+      <w:bookmarkEnd w:id="0"/>
       <w:r>
         <w:rPr>
           <w:lang w:val="en-US"/>
@@ -328,8 +262,6 @@
         </w:rPr>
         <w:t xml:space="preserve"> Jobs were finished will be displayed.</w:t>
       </w:r>
-      <w:bookmarkStart w:id="0" w:name="_GoBack"/>
-      <w:bookmarkEnd w:id="0"/>
     </w:p>
     <w:p>
       <w:pPr>

</xml_diff>